<commit_message>
Adiciona documentação da semana 01 e melhorias estruturais
</commit_message>
<xml_diff>
--- a/docs/Semana 02 - Desenvolvimento do Sistema de Processamento e Análise de Imagens.docx
+++ b/docs/Semana 02 - Desenvolvimento do Sistema de Processamento e Análise de Imagens.docx
@@ -16,6 +16,13 @@
           <w:bCs/>
         </w:rPr>
         <w:t>Sistema de Processamento e Análise de Imagens</w:t>
+      </w:r>
+      <w:r>
+        <w:rPr>
+          <w:b/>
+          <w:bCs/>
+        </w:rPr>
+        <w:t xml:space="preserve"> – V1</w:t>
       </w:r>
     </w:p>
     <w:p>
@@ -4492,6 +4499,7 @@
   <w:style w:type="character" w:default="1" w:styleId="Fontepargpadro">
     <w:name w:val="Default Paragraph Font"/>
     <w:uiPriority w:val="1"/>
+    <w:semiHidden/>
     <w:unhideWhenUsed/>
   </w:style>
   <w:style w:type="table" w:default="1" w:styleId="Tabelanormal">

</xml_diff>